<commit_message>
Add diagram and port list table
</commit_message>
<xml_diff>
--- a/doc/enduro.docx
+++ b/doc/enduro.docx
@@ -7,13 +7,28 @@
         <w:t>This document describes the architecture and function specifics of AXI4 stream FIFO design.</w:t>
       </w:r>
     </w:p>
-    <w:p/>
     <w:p>
+      <w:pPr>
+        <w:pStyle w:val="Heading1"/>
+      </w:pPr>
       <w:r>
+        <w:t>Top level</w:t>
+      </w:r>
+    </w:p>
+    <w:p>
+      <w:pPr>
+        <w:rPr>
+          <w:rFonts w:cstheme="minorHAnsi"/>
+        </w:rPr>
+      </w:pPr>
+      <w:r>
+        <w:rPr>
+          <w:noProof/>
+        </w:rPr>
         <w:drawing>
-          <wp:inline distT="0" distB="0" distL="0" distR="0" wp14:anchorId="5D3B9E2C" wp14:editId="4EAAF8A9">
-            <wp:extent cx="5943600" cy="3484880"/>
-            <wp:effectExtent l="0" t="0" r="0" b="1270"/>
+          <wp:inline distT="0" distB="0" distL="0" distR="0" wp14:anchorId="5D3B9E2C" wp14:editId="548A9DAA">
+            <wp:extent cx="5549827" cy="3254001"/>
+            <wp:effectExtent l="0" t="0" r="0" b="3810"/>
             <wp:docPr id="536132467" name="Picture 1" descr="A computer screen shot of a diagram&#10;&#10;Description automatically generated"/>
             <wp:cNvGraphicFramePr>
               <a:graphicFrameLocks xmlns:a="http://schemas.openxmlformats.org/drawingml/2006/main" noChangeAspect="1"/>
@@ -34,7 +49,7 @@
                   <pic:spPr>
                     <a:xfrm>
                       <a:off x="0" y="0"/>
-                      <a:ext cx="5943600" cy="3484880"/>
+                      <a:ext cx="5551650" cy="3255070"/>
                     </a:xfrm>
                     <a:prstGeom prst="rect">
                       <a:avLst/>
@@ -46,15 +61,9 @@
           </wp:inline>
         </w:drawing>
       </w:r>
+      <w:bookmarkStart w:id="0" w:name="_Toc71541709"/>
     </w:p>
     <w:p>
-      <w:pPr>
-        <w:jc w:val="center"/>
-        <w:rPr>
-          <w:rFonts w:cstheme="minorHAnsi"/>
-        </w:rPr>
-      </w:pPr>
-      <w:bookmarkStart w:id="0" w:name="_Toc71541709"/>
       <w:r>
         <w:rPr>
           <w:rFonts w:cstheme="minorHAnsi"/>
@@ -108,11 +117,1445 @@
     </w:p>
     <w:p>
       <w:pPr>
-        <w:jc w:val="center"/>
+        <w:pStyle w:val="Heading2"/>
+      </w:pPr>
+      <w:r>
+        <w:t>Port list</w:t>
+      </w:r>
+    </w:p>
+    <w:tbl>
+      <w:tblPr>
+        <w:tblStyle w:val="TableGrid"/>
+        <w:tblW w:w="5000" w:type="pct"/>
+        <w:tblLook w:val="04A0" w:firstRow="1" w:lastRow="0" w:firstColumn="1" w:lastColumn="0" w:noHBand="0" w:noVBand="1"/>
+      </w:tblPr>
+      <w:tblGrid>
+        <w:gridCol w:w="3570"/>
+        <w:gridCol w:w="1756"/>
+        <w:gridCol w:w="4024"/>
+      </w:tblGrid>
+      <w:tr>
+        <w:tc>
+          <w:tcPr>
+            <w:tcW w:w="1909" w:type="pct"/>
+            <w:shd w:val="clear" w:color="auto" w:fill="8EAADB" w:themeFill="accent1" w:themeFillTint="99"/>
+            <w:vAlign w:val="center"/>
+          </w:tcPr>
+          <w:p>
+            <w:pPr>
+              <w:jc w:val="center"/>
+              <w:rPr>
+                <w:rFonts w:ascii="Arial Narrow" w:hAnsi="Arial Narrow" w:cstheme="minorHAnsi"/>
+                <w:b/>
+                <w:sz w:val="20"/>
+              </w:rPr>
+            </w:pPr>
+            <w:r>
+              <w:rPr>
+                <w:rFonts w:ascii="Arial Narrow" w:hAnsi="Arial Narrow" w:cstheme="minorHAnsi"/>
+                <w:b/>
+                <w:sz w:val="20"/>
+              </w:rPr>
+              <w:t>Parameter name</w:t>
+            </w:r>
+          </w:p>
+        </w:tc>
+        <w:tc>
+          <w:tcPr>
+            <w:tcW w:w="939" w:type="pct"/>
+            <w:shd w:val="clear" w:color="auto" w:fill="8EAADB" w:themeFill="accent1" w:themeFillTint="99"/>
+            <w:vAlign w:val="center"/>
+          </w:tcPr>
+          <w:p>
+            <w:pPr>
+              <w:jc w:val="center"/>
+              <w:rPr>
+                <w:rFonts w:ascii="Arial Narrow" w:hAnsi="Arial Narrow" w:cstheme="minorHAnsi"/>
+                <w:b/>
+                <w:sz w:val="20"/>
+              </w:rPr>
+            </w:pPr>
+            <w:r>
+              <w:rPr>
+                <w:rFonts w:ascii="Arial Narrow" w:hAnsi="Arial Narrow" w:cstheme="minorHAnsi"/>
+                <w:b/>
+                <w:sz w:val="20"/>
+              </w:rPr>
+              <w:t xml:space="preserve">Default value </w:t>
+            </w:r>
+          </w:p>
+        </w:tc>
+        <w:tc>
+          <w:tcPr>
+            <w:tcW w:w="2152" w:type="pct"/>
+            <w:shd w:val="clear" w:color="auto" w:fill="8EAADB" w:themeFill="accent1" w:themeFillTint="99"/>
+            <w:vAlign w:val="center"/>
+          </w:tcPr>
+          <w:p>
+            <w:pPr>
+              <w:jc w:val="center"/>
+              <w:rPr>
+                <w:rFonts w:ascii="Arial Narrow" w:hAnsi="Arial Narrow" w:cstheme="minorHAnsi"/>
+                <w:b/>
+                <w:sz w:val="20"/>
+              </w:rPr>
+            </w:pPr>
+            <w:r>
+              <w:rPr>
+                <w:rFonts w:ascii="Arial Narrow" w:hAnsi="Arial Narrow" w:cstheme="minorHAnsi"/>
+                <w:b/>
+                <w:sz w:val="20"/>
+              </w:rPr>
+              <w:t>Description</w:t>
+            </w:r>
+          </w:p>
+        </w:tc>
+      </w:tr>
+      <w:tr>
+        <w:tc>
+          <w:tcPr>
+            <w:tcW w:w="1909" w:type="pct"/>
+            <w:vAlign w:val="center"/>
+          </w:tcPr>
+          <w:p>
+            <w:pPr>
+              <w:rPr>
+                <w:rFonts w:ascii="Arial Narrow" w:hAnsi="Arial Narrow" w:cstheme="minorHAnsi"/>
+                <w:sz w:val="20"/>
+              </w:rPr>
+            </w:pPr>
+            <w:r>
+              <w:rPr>
+                <w:rFonts w:cstheme="minorHAnsi"/>
+              </w:rPr>
+              <w:t>DATA_WIDTH</w:t>
+            </w:r>
+          </w:p>
+        </w:tc>
+        <w:tc>
+          <w:tcPr>
+            <w:tcW w:w="939" w:type="pct"/>
+            <w:vAlign w:val="center"/>
+          </w:tcPr>
+          <w:p>
+            <w:pPr>
+              <w:jc w:val="center"/>
+              <w:rPr>
+                <w:rFonts w:ascii="Arial Narrow" w:hAnsi="Arial Narrow" w:cstheme="minorHAnsi"/>
+                <w:sz w:val="20"/>
+                <w:lang w:val="en-US"/>
+              </w:rPr>
+            </w:pPr>
+            <w:r>
+              <w:rPr>
+                <w:rFonts w:ascii="Arial Narrow" w:hAnsi="Arial Narrow" w:cstheme="minorHAnsi"/>
+                <w:sz w:val="20"/>
+                <w:lang w:val="en-US"/>
+              </w:rPr>
+              <w:t>8</w:t>
+            </w:r>
+          </w:p>
+        </w:tc>
+        <w:tc>
+          <w:tcPr>
+            <w:tcW w:w="2152" w:type="pct"/>
+            <w:vAlign w:val="center"/>
+          </w:tcPr>
+          <w:p>
+            <w:pPr>
+              <w:spacing w:after="160" w:line="259" w:lineRule="auto"/>
+              <w:rPr>
+                <w:rFonts w:cstheme="minorHAnsi"/>
+                <w:lang w:val="en-US"/>
+              </w:rPr>
+            </w:pPr>
+            <w:r>
+              <w:rPr>
+                <w:rFonts w:cstheme="minorHAnsi"/>
+                <w:lang w:val="en-US"/>
+              </w:rPr>
+              <w:t>I</w:t>
+            </w:r>
+            <w:r>
+              <w:rPr>
+                <w:rFonts w:cstheme="minorHAnsi"/>
+              </w:rPr>
+              <w:t>nteger Width of input and output data ports – acceptable values: 8, 16, 32, 64</w:t>
+            </w:r>
+          </w:p>
+        </w:tc>
+      </w:tr>
+    </w:tbl>
+    <w:p>
+      <w:pPr>
         <w:rPr>
           <w:rFonts w:cstheme="minorHAnsi"/>
         </w:rPr>
       </w:pPr>
+      <w:bookmarkStart w:id="1" w:name="_Toc514231105"/>
+      <w:bookmarkStart w:id="2" w:name="_Toc71541713"/>
+      <w:r>
+        <w:rPr>
+          <w:rFonts w:cstheme="minorHAnsi"/>
+        </w:rPr>
+        <w:t xml:space="preserve">Table </w:t>
+      </w:r>
+      <w:r>
+        <w:rPr>
+          <w:rFonts w:cstheme="minorHAnsi"/>
+        </w:rPr>
+        <w:fldChar w:fldCharType="begin"/>
+      </w:r>
+      <w:r>
+        <w:rPr>
+          <w:rFonts w:cstheme="minorHAnsi"/>
+        </w:rPr>
+        <w:instrText xml:space="preserve"> SEQ Table \* ARABIC </w:instrText>
+      </w:r>
+      <w:r>
+        <w:rPr>
+          <w:rFonts w:cstheme="minorHAnsi"/>
+        </w:rPr>
+        <w:fldChar w:fldCharType="separate"/>
+      </w:r>
+      <w:r>
+        <w:rPr>
+          <w:rFonts w:cstheme="minorHAnsi"/>
+          <w:noProof/>
+        </w:rPr>
+        <w:t>1</w:t>
+      </w:r>
+      <w:r>
+        <w:rPr>
+          <w:rFonts w:cstheme="minorHAnsi"/>
+        </w:rPr>
+        <w:fldChar w:fldCharType="end"/>
+      </w:r>
+      <w:r>
+        <w:rPr>
+          <w:rFonts w:cstheme="minorHAnsi"/>
+        </w:rPr>
+        <w:t>. Top-level parameters</w:t>
+      </w:r>
+      <w:bookmarkEnd w:id="1"/>
+      <w:bookmarkEnd w:id="2"/>
+    </w:p>
+    <w:tbl>
+      <w:tblPr>
+        <w:tblStyle w:val="TableGrid"/>
+        <w:tblW w:w="5000" w:type="pct"/>
+        <w:tblLook w:val="04A0" w:firstRow="1" w:lastRow="0" w:firstColumn="1" w:lastColumn="0" w:noHBand="0" w:noVBand="1"/>
+      </w:tblPr>
+      <w:tblGrid>
+        <w:gridCol w:w="2193"/>
+        <w:gridCol w:w="928"/>
+        <w:gridCol w:w="1455"/>
+        <w:gridCol w:w="1320"/>
+        <w:gridCol w:w="3454"/>
+      </w:tblGrid>
+      <w:tr>
+        <w:tc>
+          <w:tcPr>
+            <w:tcW w:w="1173" w:type="pct"/>
+            <w:shd w:val="clear" w:color="auto" w:fill="8EAADB" w:themeFill="accent1" w:themeFillTint="99"/>
+            <w:vAlign w:val="center"/>
+          </w:tcPr>
+          <w:p>
+            <w:pPr>
+              <w:jc w:val="center"/>
+              <w:rPr>
+                <w:rFonts w:ascii="Arial Narrow" w:hAnsi="Arial Narrow" w:cstheme="minorHAnsi"/>
+                <w:b/>
+                <w:sz w:val="20"/>
+              </w:rPr>
+            </w:pPr>
+            <w:r>
+              <w:rPr>
+                <w:rFonts w:ascii="Arial Narrow" w:hAnsi="Arial Narrow" w:cstheme="minorHAnsi"/>
+                <w:b/>
+                <w:sz w:val="20"/>
+              </w:rPr>
+              <w:t>Signal name</w:t>
+            </w:r>
+          </w:p>
+        </w:tc>
+        <w:tc>
+          <w:tcPr>
+            <w:tcW w:w="496" w:type="pct"/>
+            <w:shd w:val="clear" w:color="auto" w:fill="8EAADB" w:themeFill="accent1" w:themeFillTint="99"/>
+            <w:vAlign w:val="center"/>
+          </w:tcPr>
+          <w:p>
+            <w:pPr>
+              <w:jc w:val="center"/>
+              <w:rPr>
+                <w:rFonts w:ascii="Arial Narrow" w:hAnsi="Arial Narrow" w:cstheme="minorHAnsi"/>
+                <w:b/>
+                <w:sz w:val="20"/>
+              </w:rPr>
+            </w:pPr>
+            <w:r>
+              <w:rPr>
+                <w:rFonts w:ascii="Arial Narrow" w:hAnsi="Arial Narrow" w:cstheme="minorHAnsi"/>
+                <w:b/>
+                <w:sz w:val="20"/>
+              </w:rPr>
+              <w:t>Direction</w:t>
+            </w:r>
+          </w:p>
+        </w:tc>
+        <w:tc>
+          <w:tcPr>
+            <w:tcW w:w="778" w:type="pct"/>
+            <w:shd w:val="clear" w:color="auto" w:fill="8EAADB" w:themeFill="accent1" w:themeFillTint="99"/>
+            <w:vAlign w:val="center"/>
+          </w:tcPr>
+          <w:p>
+            <w:pPr>
+              <w:jc w:val="center"/>
+              <w:rPr>
+                <w:rFonts w:ascii="Arial Narrow" w:hAnsi="Arial Narrow" w:cstheme="minorHAnsi"/>
+                <w:b/>
+                <w:sz w:val="20"/>
+              </w:rPr>
+            </w:pPr>
+            <w:r>
+              <w:rPr>
+                <w:rFonts w:ascii="Arial Narrow" w:hAnsi="Arial Narrow" w:cstheme="minorHAnsi"/>
+                <w:b/>
+                <w:sz w:val="20"/>
+              </w:rPr>
+              <w:t>Bus</w:t>
+            </w:r>
+            <w:r>
+              <w:rPr>
+                <w:rFonts w:ascii="Arial Narrow" w:hAnsi="Arial Narrow" w:cstheme="minorHAnsi"/>
+                <w:b/>
+                <w:sz w:val="20"/>
+              </w:rPr>
+              <w:t xml:space="preserve"> </w:t>
+            </w:r>
+            <w:r>
+              <w:rPr>
+                <w:rFonts w:ascii="Arial Narrow" w:hAnsi="Arial Narrow" w:cstheme="minorHAnsi"/>
+                <w:b/>
+                <w:sz w:val="20"/>
+              </w:rPr>
+              <w:t>width</w:t>
+            </w:r>
+          </w:p>
+        </w:tc>
+        <w:tc>
+          <w:tcPr>
+            <w:tcW w:w="706" w:type="pct"/>
+            <w:shd w:val="clear" w:color="auto" w:fill="8EAADB" w:themeFill="accent1" w:themeFillTint="99"/>
+            <w:vAlign w:val="center"/>
+          </w:tcPr>
+          <w:p>
+            <w:pPr>
+              <w:jc w:val="center"/>
+              <w:rPr>
+                <w:rFonts w:ascii="Arial Narrow" w:hAnsi="Arial Narrow" w:cstheme="minorHAnsi"/>
+                <w:b/>
+                <w:sz w:val="20"/>
+              </w:rPr>
+            </w:pPr>
+            <w:r>
+              <w:rPr>
+                <w:rFonts w:ascii="Arial Narrow" w:hAnsi="Arial Narrow" w:cstheme="minorHAnsi"/>
+                <w:b/>
+                <w:sz w:val="20"/>
+              </w:rPr>
+              <w:t>Clock domain</w:t>
+            </w:r>
+          </w:p>
+        </w:tc>
+        <w:tc>
+          <w:tcPr>
+            <w:tcW w:w="1847" w:type="pct"/>
+            <w:shd w:val="clear" w:color="auto" w:fill="8EAADB" w:themeFill="accent1" w:themeFillTint="99"/>
+            <w:vAlign w:val="center"/>
+          </w:tcPr>
+          <w:p>
+            <w:pPr>
+              <w:jc w:val="center"/>
+              <w:rPr>
+                <w:rFonts w:ascii="Arial Narrow" w:hAnsi="Arial Narrow" w:cstheme="minorHAnsi"/>
+                <w:b/>
+                <w:sz w:val="20"/>
+              </w:rPr>
+            </w:pPr>
+            <w:r>
+              <w:rPr>
+                <w:rFonts w:ascii="Arial Narrow" w:hAnsi="Arial Narrow" w:cstheme="minorHAnsi"/>
+                <w:b/>
+                <w:sz w:val="20"/>
+              </w:rPr>
+              <w:t>Description</w:t>
+            </w:r>
+          </w:p>
+        </w:tc>
+      </w:tr>
+      <w:tr>
+        <w:tc>
+          <w:tcPr>
+            <w:tcW w:w="1173" w:type="pct"/>
+            <w:vAlign w:val="center"/>
+          </w:tcPr>
+          <w:p>
+            <w:pPr>
+              <w:rPr>
+                <w:rFonts w:ascii="Arial Narrow" w:hAnsi="Arial Narrow" w:cstheme="minorHAnsi"/>
+                <w:sz w:val="20"/>
+              </w:rPr>
+            </w:pPr>
+            <w:r>
+              <w:rPr>
+                <w:rFonts w:cstheme="minorHAnsi"/>
+              </w:rPr>
+              <w:t>s_axis_clk</w:t>
+            </w:r>
+          </w:p>
+        </w:tc>
+        <w:tc>
+          <w:tcPr>
+            <w:tcW w:w="496" w:type="pct"/>
+            <w:vAlign w:val="center"/>
+          </w:tcPr>
+          <w:p>
+            <w:pPr>
+              <w:jc w:val="center"/>
+              <w:rPr>
+                <w:rFonts w:ascii="Arial Narrow" w:hAnsi="Arial Narrow" w:cstheme="minorHAnsi"/>
+                <w:sz w:val="20"/>
+                <w:lang w:val="en-US"/>
+              </w:rPr>
+            </w:pPr>
+            <w:r>
+              <w:rPr>
+                <w:rFonts w:ascii="Arial Narrow" w:hAnsi="Arial Narrow" w:cstheme="minorHAnsi"/>
+                <w:sz w:val="20"/>
+                <w:lang w:val="en-US"/>
+              </w:rPr>
+              <w:t>I</w:t>
+            </w:r>
+          </w:p>
+        </w:tc>
+        <w:tc>
+          <w:tcPr>
+            <w:tcW w:w="778" w:type="pct"/>
+            <w:vAlign w:val="center"/>
+          </w:tcPr>
+          <w:p>
+            <w:pPr>
+              <w:jc w:val="center"/>
+              <w:rPr>
+                <w:rFonts w:ascii="Arial Narrow" w:hAnsi="Arial Narrow" w:cstheme="minorHAnsi"/>
+                <w:sz w:val="20"/>
+                <w:lang w:val="en-US"/>
+              </w:rPr>
+            </w:pPr>
+            <w:r>
+              <w:rPr>
+                <w:rFonts w:ascii="Arial Narrow" w:hAnsi="Arial Narrow" w:cstheme="minorHAnsi"/>
+                <w:sz w:val="20"/>
+                <w:lang w:val="en-US"/>
+              </w:rPr>
+              <w:t>1</w:t>
+            </w:r>
+          </w:p>
+        </w:tc>
+        <w:tc>
+          <w:tcPr>
+            <w:tcW w:w="706" w:type="pct"/>
+            <w:vAlign w:val="center"/>
+          </w:tcPr>
+          <w:p>
+            <w:pPr>
+              <w:jc w:val="center"/>
+              <w:rPr>
+                <w:rFonts w:ascii="Arial Narrow" w:hAnsi="Arial Narrow" w:cstheme="minorHAnsi"/>
+                <w:sz w:val="20"/>
+                <w:lang w:val="en-US"/>
+              </w:rPr>
+            </w:pPr>
+            <w:r>
+              <w:rPr>
+                <w:rFonts w:ascii="Arial Narrow" w:hAnsi="Arial Narrow" w:cstheme="minorHAnsi"/>
+                <w:sz w:val="20"/>
+                <w:lang w:val="en-US"/>
+              </w:rPr>
+              <w:t>-</w:t>
+            </w:r>
+          </w:p>
+        </w:tc>
+        <w:tc>
+          <w:tcPr>
+            <w:tcW w:w="1847" w:type="pct"/>
+            <w:vAlign w:val="center"/>
+          </w:tcPr>
+          <w:p>
+            <w:pPr>
+              <w:rPr>
+                <w:rFonts w:ascii="Arial Narrow" w:hAnsi="Arial Narrow" w:cstheme="minorHAnsi"/>
+                <w:sz w:val="20"/>
+              </w:rPr>
+            </w:pPr>
+            <w:r>
+              <w:rPr>
+                <w:rFonts w:cstheme="minorHAnsi"/>
+              </w:rPr>
+              <w:t>Slave AXIS input clock</w:t>
+            </w:r>
+          </w:p>
+        </w:tc>
+      </w:tr>
+      <w:tr>
+        <w:tc>
+          <w:tcPr>
+            <w:tcW w:w="1173" w:type="pct"/>
+            <w:vAlign w:val="center"/>
+          </w:tcPr>
+          <w:p>
+            <w:pPr>
+              <w:rPr>
+                <w:rFonts w:ascii="Arial Narrow" w:hAnsi="Arial Narrow" w:cstheme="minorHAnsi"/>
+                <w:sz w:val="20"/>
+              </w:rPr>
+            </w:pPr>
+            <w:r>
+              <w:rPr>
+                <w:rFonts w:cstheme="minorHAnsi"/>
+              </w:rPr>
+              <w:t>m_axis_clk</w:t>
+            </w:r>
+          </w:p>
+        </w:tc>
+        <w:tc>
+          <w:tcPr>
+            <w:tcW w:w="496" w:type="pct"/>
+            <w:vAlign w:val="center"/>
+          </w:tcPr>
+          <w:p>
+            <w:pPr>
+              <w:jc w:val="center"/>
+              <w:rPr>
+                <w:rFonts w:ascii="Arial Narrow" w:hAnsi="Arial Narrow" w:cstheme="minorHAnsi"/>
+                <w:sz w:val="20"/>
+                <w:lang w:val="en-US"/>
+              </w:rPr>
+            </w:pPr>
+            <w:r>
+              <w:rPr>
+                <w:rFonts w:ascii="Arial Narrow" w:hAnsi="Arial Narrow" w:cstheme="minorHAnsi"/>
+                <w:sz w:val="20"/>
+                <w:lang w:val="en-US"/>
+              </w:rPr>
+              <w:t>I</w:t>
+            </w:r>
+          </w:p>
+        </w:tc>
+        <w:tc>
+          <w:tcPr>
+            <w:tcW w:w="778" w:type="pct"/>
+            <w:vAlign w:val="center"/>
+          </w:tcPr>
+          <w:p>
+            <w:pPr>
+              <w:jc w:val="center"/>
+              <w:rPr>
+                <w:rFonts w:ascii="Arial Narrow" w:hAnsi="Arial Narrow" w:cstheme="minorHAnsi"/>
+                <w:sz w:val="20"/>
+                <w:lang w:val="en-US"/>
+              </w:rPr>
+            </w:pPr>
+            <w:r>
+              <w:rPr>
+                <w:rFonts w:ascii="Arial Narrow" w:hAnsi="Arial Narrow" w:cstheme="minorHAnsi"/>
+                <w:sz w:val="20"/>
+                <w:lang w:val="en-US"/>
+              </w:rPr>
+              <w:t>1</w:t>
+            </w:r>
+          </w:p>
+        </w:tc>
+        <w:tc>
+          <w:tcPr>
+            <w:tcW w:w="706" w:type="pct"/>
+            <w:vAlign w:val="center"/>
+          </w:tcPr>
+          <w:p>
+            <w:pPr>
+              <w:jc w:val="center"/>
+              <w:rPr>
+                <w:rFonts w:ascii="Arial Narrow" w:hAnsi="Arial Narrow" w:cstheme="minorHAnsi"/>
+                <w:sz w:val="20"/>
+                <w:lang w:val="en-US"/>
+              </w:rPr>
+            </w:pPr>
+            <w:r>
+              <w:rPr>
+                <w:rFonts w:ascii="Arial Narrow" w:hAnsi="Arial Narrow" w:cstheme="minorHAnsi"/>
+                <w:sz w:val="20"/>
+                <w:lang w:val="en-US"/>
+              </w:rPr>
+              <w:t>-</w:t>
+            </w:r>
+          </w:p>
+        </w:tc>
+        <w:tc>
+          <w:tcPr>
+            <w:tcW w:w="1847" w:type="pct"/>
+            <w:vAlign w:val="center"/>
+          </w:tcPr>
+          <w:p>
+            <w:pPr>
+              <w:rPr>
+                <w:rFonts w:ascii="Arial Narrow" w:hAnsi="Arial Narrow" w:cstheme="minorHAnsi"/>
+                <w:sz w:val="20"/>
+              </w:rPr>
+            </w:pPr>
+            <w:r>
+              <w:rPr>
+                <w:rFonts w:cstheme="minorHAnsi"/>
+              </w:rPr>
+              <w:t>Slave AXIS output clock</w:t>
+            </w:r>
+          </w:p>
+        </w:tc>
+      </w:tr>
+      <w:tr>
+        <w:tc>
+          <w:tcPr>
+            <w:tcW w:w="1173" w:type="pct"/>
+            <w:vAlign w:val="center"/>
+          </w:tcPr>
+          <w:p>
+            <w:pPr>
+              <w:rPr>
+                <w:rFonts w:cstheme="minorHAnsi"/>
+              </w:rPr>
+            </w:pPr>
+            <w:r>
+              <w:rPr>
+                <w:rFonts w:cstheme="minorHAnsi"/>
+              </w:rPr>
+              <w:t>m_axis_aresetn</w:t>
+            </w:r>
+          </w:p>
+        </w:tc>
+        <w:tc>
+          <w:tcPr>
+            <w:tcW w:w="496" w:type="pct"/>
+            <w:vAlign w:val="center"/>
+          </w:tcPr>
+          <w:p>
+            <w:pPr>
+              <w:jc w:val="center"/>
+              <w:rPr>
+                <w:rFonts w:ascii="Arial Narrow" w:hAnsi="Arial Narrow" w:cstheme="minorHAnsi"/>
+                <w:sz w:val="20"/>
+                <w:lang w:val="en-US"/>
+              </w:rPr>
+            </w:pPr>
+            <w:r>
+              <w:rPr>
+                <w:rFonts w:ascii="Arial Narrow" w:hAnsi="Arial Narrow" w:cstheme="minorHAnsi"/>
+                <w:sz w:val="20"/>
+                <w:lang w:val="en-US"/>
+              </w:rPr>
+              <w:t>I</w:t>
+            </w:r>
+          </w:p>
+        </w:tc>
+        <w:tc>
+          <w:tcPr>
+            <w:tcW w:w="778" w:type="pct"/>
+            <w:vAlign w:val="center"/>
+          </w:tcPr>
+          <w:p>
+            <w:pPr>
+              <w:jc w:val="center"/>
+              <w:rPr>
+                <w:rFonts w:ascii="Arial Narrow" w:hAnsi="Arial Narrow" w:cstheme="minorHAnsi"/>
+                <w:sz w:val="20"/>
+                <w:lang w:val="en-US"/>
+              </w:rPr>
+            </w:pPr>
+            <w:r>
+              <w:rPr>
+                <w:rFonts w:ascii="Arial Narrow" w:hAnsi="Arial Narrow" w:cstheme="minorHAnsi"/>
+                <w:sz w:val="20"/>
+                <w:lang w:val="en-US"/>
+              </w:rPr>
+              <w:t>1</w:t>
+            </w:r>
+          </w:p>
+        </w:tc>
+        <w:tc>
+          <w:tcPr>
+            <w:tcW w:w="706" w:type="pct"/>
+            <w:vAlign w:val="center"/>
+          </w:tcPr>
+          <w:p>
+            <w:pPr>
+              <w:jc w:val="center"/>
+              <w:rPr>
+                <w:rFonts w:ascii="Arial Narrow" w:hAnsi="Arial Narrow" w:cstheme="minorHAnsi"/>
+                <w:sz w:val="20"/>
+              </w:rPr>
+            </w:pPr>
+            <w:r>
+              <w:rPr>
+                <w:rFonts w:cstheme="minorHAnsi"/>
+              </w:rPr>
+              <w:t>s_axis_clk</w:t>
+            </w:r>
+          </w:p>
+        </w:tc>
+        <w:tc>
+          <w:tcPr>
+            <w:tcW w:w="1847" w:type="pct"/>
+            <w:vAlign w:val="center"/>
+          </w:tcPr>
+          <w:p>
+            <w:pPr>
+              <w:rPr>
+                <w:rFonts w:cstheme="minorHAnsi"/>
+                <w:lang w:val="en-US"/>
+              </w:rPr>
+            </w:pPr>
+            <w:r>
+              <w:rPr>
+                <w:rFonts w:cstheme="minorHAnsi"/>
+                <w:lang w:val="en-US"/>
+              </w:rPr>
+              <w:t>Sync reset. Active low.</w:t>
+            </w:r>
+          </w:p>
+        </w:tc>
+      </w:tr>
+      <w:tr>
+        <w:tc>
+          <w:tcPr>
+            <w:tcW w:w="1173" w:type="pct"/>
+            <w:vAlign w:val="center"/>
+          </w:tcPr>
+          <w:p>
+            <w:pPr>
+              <w:rPr>
+                <w:rFonts w:ascii="Arial Narrow" w:hAnsi="Arial Narrow" w:cstheme="minorHAnsi"/>
+                <w:sz w:val="20"/>
+              </w:rPr>
+            </w:pPr>
+            <w:r>
+              <w:rPr>
+                <w:rFonts w:cstheme="minorHAnsi"/>
+              </w:rPr>
+              <w:t>s_axis_tdata</w:t>
+            </w:r>
+          </w:p>
+        </w:tc>
+        <w:tc>
+          <w:tcPr>
+            <w:tcW w:w="496" w:type="pct"/>
+            <w:vAlign w:val="center"/>
+          </w:tcPr>
+          <w:p>
+            <w:pPr>
+              <w:jc w:val="center"/>
+              <w:rPr>
+                <w:rFonts w:ascii="Arial Narrow" w:hAnsi="Arial Narrow" w:cstheme="minorHAnsi"/>
+                <w:sz w:val="20"/>
+                <w:lang w:val="en-US"/>
+              </w:rPr>
+            </w:pPr>
+            <w:r>
+              <w:rPr>
+                <w:rFonts w:ascii="Arial Narrow" w:hAnsi="Arial Narrow" w:cstheme="minorHAnsi"/>
+                <w:sz w:val="20"/>
+                <w:lang w:val="en-US"/>
+              </w:rPr>
+              <w:t>I</w:t>
+            </w:r>
+          </w:p>
+        </w:tc>
+        <w:tc>
+          <w:tcPr>
+            <w:tcW w:w="778" w:type="pct"/>
+            <w:vAlign w:val="center"/>
+          </w:tcPr>
+          <w:p>
+            <w:pPr>
+              <w:jc w:val="center"/>
+              <w:rPr>
+                <w:rFonts w:ascii="Arial Narrow" w:hAnsi="Arial Narrow" w:cstheme="minorHAnsi"/>
+                <w:sz w:val="20"/>
+                <w:lang w:val="en-US"/>
+              </w:rPr>
+            </w:pPr>
+            <w:r>
+              <w:rPr>
+                <w:rFonts w:cstheme="minorHAnsi"/>
+              </w:rPr>
+              <w:t>DATA_WIDTH</w:t>
+            </w:r>
+          </w:p>
+        </w:tc>
+        <w:tc>
+          <w:tcPr>
+            <w:tcW w:w="706" w:type="pct"/>
+            <w:vAlign w:val="center"/>
+          </w:tcPr>
+          <w:p>
+            <w:pPr>
+              <w:jc w:val="center"/>
+              <w:rPr>
+                <w:rFonts w:ascii="Arial Narrow" w:hAnsi="Arial Narrow" w:cstheme="minorHAnsi"/>
+                <w:sz w:val="20"/>
+              </w:rPr>
+            </w:pPr>
+            <w:r>
+              <w:rPr>
+                <w:rFonts w:cstheme="minorHAnsi"/>
+              </w:rPr>
+              <w:t>s_axis_clk</w:t>
+            </w:r>
+          </w:p>
+        </w:tc>
+        <w:tc>
+          <w:tcPr>
+            <w:tcW w:w="1847" w:type="pct"/>
+            <w:vAlign w:val="center"/>
+          </w:tcPr>
+          <w:p>
+            <w:pPr>
+              <w:rPr>
+                <w:rFonts w:ascii="Arial Narrow" w:hAnsi="Arial Narrow" w:cstheme="minorHAnsi"/>
+                <w:sz w:val="20"/>
+              </w:rPr>
+            </w:pPr>
+            <w:r>
+              <w:rPr>
+                <w:rFonts w:cstheme="minorHAnsi"/>
+              </w:rPr>
+              <w:t>Slave (input) AXIS data bus</w:t>
+            </w:r>
+          </w:p>
+        </w:tc>
+      </w:tr>
+      <w:tr>
+        <w:tc>
+          <w:tcPr>
+            <w:tcW w:w="1173" w:type="pct"/>
+            <w:vAlign w:val="center"/>
+          </w:tcPr>
+          <w:p>
+            <w:pPr>
+              <w:rPr>
+                <w:rFonts w:ascii="Arial Narrow" w:hAnsi="Arial Narrow" w:cstheme="minorHAnsi"/>
+                <w:sz w:val="20"/>
+              </w:rPr>
+            </w:pPr>
+            <w:r>
+              <w:rPr>
+                <w:rFonts w:cstheme="minorHAnsi"/>
+              </w:rPr>
+              <w:t>s_axis_tvalid</w:t>
+            </w:r>
+          </w:p>
+        </w:tc>
+        <w:tc>
+          <w:tcPr>
+            <w:tcW w:w="496" w:type="pct"/>
+            <w:vAlign w:val="center"/>
+          </w:tcPr>
+          <w:p>
+            <w:pPr>
+              <w:jc w:val="center"/>
+              <w:rPr>
+                <w:rFonts w:ascii="Arial Narrow" w:hAnsi="Arial Narrow" w:cstheme="minorHAnsi"/>
+                <w:sz w:val="20"/>
+                <w:lang w:val="en-US"/>
+              </w:rPr>
+            </w:pPr>
+            <w:r>
+              <w:rPr>
+                <w:rFonts w:ascii="Arial Narrow" w:hAnsi="Arial Narrow" w:cstheme="minorHAnsi"/>
+                <w:sz w:val="20"/>
+                <w:lang w:val="en-US"/>
+              </w:rPr>
+              <w:t>I</w:t>
+            </w:r>
+          </w:p>
+        </w:tc>
+        <w:tc>
+          <w:tcPr>
+            <w:tcW w:w="778" w:type="pct"/>
+            <w:vAlign w:val="center"/>
+          </w:tcPr>
+          <w:p>
+            <w:pPr>
+              <w:jc w:val="center"/>
+              <w:rPr>
+                <w:rFonts w:ascii="Arial Narrow" w:hAnsi="Arial Narrow" w:cstheme="minorHAnsi"/>
+                <w:sz w:val="20"/>
+                <w:lang w:val="en-US"/>
+              </w:rPr>
+            </w:pPr>
+            <w:r>
+              <w:rPr>
+                <w:rFonts w:ascii="Arial Narrow" w:hAnsi="Arial Narrow" w:cstheme="minorHAnsi"/>
+                <w:sz w:val="20"/>
+                <w:lang w:val="en-US"/>
+              </w:rPr>
+              <w:t>1</w:t>
+            </w:r>
+          </w:p>
+        </w:tc>
+        <w:tc>
+          <w:tcPr>
+            <w:tcW w:w="706" w:type="pct"/>
+            <w:vAlign w:val="center"/>
+          </w:tcPr>
+          <w:p>
+            <w:pPr>
+              <w:jc w:val="center"/>
+              <w:rPr>
+                <w:rFonts w:ascii="Arial Narrow" w:hAnsi="Arial Narrow" w:cstheme="minorHAnsi"/>
+                <w:sz w:val="20"/>
+              </w:rPr>
+            </w:pPr>
+            <w:r>
+              <w:rPr>
+                <w:rFonts w:cstheme="minorHAnsi"/>
+              </w:rPr>
+              <w:t>s_axis_clk</w:t>
+            </w:r>
+          </w:p>
+        </w:tc>
+        <w:tc>
+          <w:tcPr>
+            <w:tcW w:w="1847" w:type="pct"/>
+            <w:vAlign w:val="center"/>
+          </w:tcPr>
+          <w:p>
+            <w:pPr>
+              <w:rPr>
+                <w:rFonts w:ascii="Arial Narrow" w:hAnsi="Arial Narrow" w:cstheme="minorHAnsi"/>
+                <w:sz w:val="20"/>
+              </w:rPr>
+            </w:pPr>
+            <w:r>
+              <w:rPr>
+                <w:rFonts w:cstheme="minorHAnsi"/>
+              </w:rPr>
+              <w:t>AXIS data valid flag</w:t>
+            </w:r>
+          </w:p>
+        </w:tc>
+      </w:tr>
+      <w:tr>
+        <w:tc>
+          <w:tcPr>
+            <w:tcW w:w="1173" w:type="pct"/>
+            <w:vAlign w:val="center"/>
+          </w:tcPr>
+          <w:p>
+            <w:pPr>
+              <w:rPr>
+                <w:rFonts w:ascii="Arial Narrow" w:hAnsi="Arial Narrow" w:cstheme="minorHAnsi"/>
+                <w:sz w:val="20"/>
+              </w:rPr>
+            </w:pPr>
+            <w:r>
+              <w:rPr>
+                <w:rFonts w:cstheme="minorHAnsi"/>
+              </w:rPr>
+              <w:t>s_axis_tready</w:t>
+            </w:r>
+          </w:p>
+        </w:tc>
+        <w:tc>
+          <w:tcPr>
+            <w:tcW w:w="496" w:type="pct"/>
+            <w:vAlign w:val="center"/>
+          </w:tcPr>
+          <w:p>
+            <w:pPr>
+              <w:jc w:val="center"/>
+              <w:rPr>
+                <w:rFonts w:ascii="Arial Narrow" w:hAnsi="Arial Narrow" w:cstheme="minorHAnsi"/>
+                <w:sz w:val="20"/>
+                <w:lang w:val="en-US"/>
+              </w:rPr>
+            </w:pPr>
+            <w:r>
+              <w:rPr>
+                <w:rFonts w:ascii="Arial Narrow" w:hAnsi="Arial Narrow" w:cstheme="minorHAnsi"/>
+                <w:sz w:val="20"/>
+                <w:lang w:val="en-US"/>
+              </w:rPr>
+              <w:t>O</w:t>
+            </w:r>
+          </w:p>
+        </w:tc>
+        <w:tc>
+          <w:tcPr>
+            <w:tcW w:w="778" w:type="pct"/>
+            <w:vAlign w:val="center"/>
+          </w:tcPr>
+          <w:p>
+            <w:pPr>
+              <w:jc w:val="center"/>
+              <w:rPr>
+                <w:rFonts w:ascii="Arial Narrow" w:hAnsi="Arial Narrow" w:cstheme="minorHAnsi"/>
+                <w:sz w:val="20"/>
+                <w:lang w:val="en-US"/>
+              </w:rPr>
+            </w:pPr>
+            <w:r>
+              <w:rPr>
+                <w:rFonts w:ascii="Arial Narrow" w:hAnsi="Arial Narrow" w:cstheme="minorHAnsi"/>
+                <w:sz w:val="20"/>
+                <w:lang w:val="en-US"/>
+              </w:rPr>
+              <w:t>1</w:t>
+            </w:r>
+          </w:p>
+        </w:tc>
+        <w:tc>
+          <w:tcPr>
+            <w:tcW w:w="706" w:type="pct"/>
+            <w:vAlign w:val="center"/>
+          </w:tcPr>
+          <w:p>
+            <w:pPr>
+              <w:jc w:val="center"/>
+              <w:rPr>
+                <w:rFonts w:ascii="Arial Narrow" w:hAnsi="Arial Narrow" w:cstheme="minorHAnsi"/>
+                <w:sz w:val="20"/>
+              </w:rPr>
+            </w:pPr>
+            <w:r>
+              <w:rPr>
+                <w:rFonts w:cstheme="minorHAnsi"/>
+              </w:rPr>
+              <w:t>s_axis_clk</w:t>
+            </w:r>
+          </w:p>
+        </w:tc>
+        <w:tc>
+          <w:tcPr>
+            <w:tcW w:w="1847" w:type="pct"/>
+            <w:vAlign w:val="center"/>
+          </w:tcPr>
+          <w:p>
+            <w:pPr>
+              <w:rPr>
+                <w:rFonts w:ascii="Arial Narrow" w:hAnsi="Arial Narrow" w:cstheme="minorHAnsi"/>
+                <w:sz w:val="20"/>
+              </w:rPr>
+            </w:pPr>
+            <w:r>
+              <w:rPr>
+                <w:rFonts w:cstheme="minorHAnsi"/>
+              </w:rPr>
+              <w:t>Slave (input) AXIS ready to receive</w:t>
+            </w:r>
+          </w:p>
+        </w:tc>
+      </w:tr>
+      <w:tr>
+        <w:tc>
+          <w:tcPr>
+            <w:tcW w:w="1173" w:type="pct"/>
+            <w:vAlign w:val="center"/>
+          </w:tcPr>
+          <w:p>
+            <w:pPr>
+              <w:rPr>
+                <w:rFonts w:ascii="Arial Narrow" w:hAnsi="Arial Narrow" w:cstheme="minorHAnsi"/>
+                <w:sz w:val="20"/>
+                <w:lang w:val="en-US"/>
+              </w:rPr>
+            </w:pPr>
+            <w:r>
+              <w:rPr>
+                <w:rFonts w:cstheme="minorHAnsi"/>
+              </w:rPr>
+              <w:t>m_axis_tdata</w:t>
+            </w:r>
+          </w:p>
+        </w:tc>
+        <w:tc>
+          <w:tcPr>
+            <w:tcW w:w="496" w:type="pct"/>
+            <w:vAlign w:val="center"/>
+          </w:tcPr>
+          <w:p>
+            <w:pPr>
+              <w:jc w:val="center"/>
+              <w:rPr>
+                <w:rFonts w:ascii="Arial Narrow" w:hAnsi="Arial Narrow" w:cstheme="minorHAnsi"/>
+                <w:sz w:val="20"/>
+                <w:lang w:val="en-US"/>
+              </w:rPr>
+            </w:pPr>
+            <w:r>
+              <w:rPr>
+                <w:rFonts w:ascii="Arial Narrow" w:hAnsi="Arial Narrow" w:cstheme="minorHAnsi"/>
+                <w:sz w:val="20"/>
+                <w:lang w:val="en-US"/>
+              </w:rPr>
+              <w:t>O</w:t>
+            </w:r>
+          </w:p>
+        </w:tc>
+        <w:tc>
+          <w:tcPr>
+            <w:tcW w:w="778" w:type="pct"/>
+            <w:vAlign w:val="center"/>
+          </w:tcPr>
+          <w:p>
+            <w:pPr>
+              <w:jc w:val="center"/>
+              <w:rPr>
+                <w:rFonts w:ascii="Arial Narrow" w:hAnsi="Arial Narrow" w:cstheme="minorHAnsi"/>
+                <w:sz w:val="20"/>
+              </w:rPr>
+            </w:pPr>
+            <w:r>
+              <w:rPr>
+                <w:rFonts w:cstheme="minorHAnsi"/>
+              </w:rPr>
+              <w:t>DATA_WIDTH</w:t>
+            </w:r>
+          </w:p>
+        </w:tc>
+        <w:tc>
+          <w:tcPr>
+            <w:tcW w:w="706" w:type="pct"/>
+            <w:vAlign w:val="center"/>
+          </w:tcPr>
+          <w:p>
+            <w:pPr>
+              <w:jc w:val="center"/>
+              <w:rPr>
+                <w:rFonts w:ascii="Arial Narrow" w:hAnsi="Arial Narrow" w:cstheme="minorHAnsi"/>
+                <w:sz w:val="20"/>
+              </w:rPr>
+            </w:pPr>
+            <w:r>
+              <w:rPr>
+                <w:rFonts w:cstheme="minorHAnsi"/>
+              </w:rPr>
+              <w:t>m_axis_clk</w:t>
+            </w:r>
+          </w:p>
+        </w:tc>
+        <w:tc>
+          <w:tcPr>
+            <w:tcW w:w="1847" w:type="pct"/>
+            <w:vAlign w:val="center"/>
+          </w:tcPr>
+          <w:p>
+            <w:pPr>
+              <w:rPr>
+                <w:rFonts w:ascii="Arial Narrow" w:hAnsi="Arial Narrow" w:cstheme="minorHAnsi"/>
+                <w:sz w:val="20"/>
+              </w:rPr>
+            </w:pPr>
+            <w:r>
+              <w:rPr>
+                <w:rFonts w:cstheme="minorHAnsi"/>
+              </w:rPr>
+              <w:t>Master (output) AXIS data bus</w:t>
+            </w:r>
+          </w:p>
+        </w:tc>
+      </w:tr>
+      <w:tr>
+        <w:tc>
+          <w:tcPr>
+            <w:tcW w:w="1173" w:type="pct"/>
+            <w:vAlign w:val="center"/>
+          </w:tcPr>
+          <w:p>
+            <w:pPr>
+              <w:rPr>
+                <w:rFonts w:ascii="Arial Narrow" w:hAnsi="Arial Narrow" w:cstheme="minorHAnsi"/>
+                <w:sz w:val="20"/>
+                <w:lang w:val="en-US"/>
+              </w:rPr>
+            </w:pPr>
+            <w:r>
+              <w:rPr>
+                <w:rFonts w:cstheme="minorHAnsi"/>
+              </w:rPr>
+              <w:t>m_axis_tvalid</w:t>
+            </w:r>
+          </w:p>
+        </w:tc>
+        <w:tc>
+          <w:tcPr>
+            <w:tcW w:w="496" w:type="pct"/>
+            <w:vAlign w:val="center"/>
+          </w:tcPr>
+          <w:p>
+            <w:pPr>
+              <w:jc w:val="center"/>
+              <w:rPr>
+                <w:rFonts w:ascii="Arial Narrow" w:hAnsi="Arial Narrow" w:cstheme="minorHAnsi"/>
+                <w:sz w:val="20"/>
+                <w:lang w:val="en-US"/>
+              </w:rPr>
+            </w:pPr>
+            <w:r>
+              <w:rPr>
+                <w:rFonts w:ascii="Arial Narrow" w:hAnsi="Arial Narrow" w:cstheme="minorHAnsi"/>
+                <w:sz w:val="20"/>
+                <w:lang w:val="en-US"/>
+              </w:rPr>
+              <w:t>O</w:t>
+            </w:r>
+          </w:p>
+        </w:tc>
+        <w:tc>
+          <w:tcPr>
+            <w:tcW w:w="778" w:type="pct"/>
+            <w:vAlign w:val="center"/>
+          </w:tcPr>
+          <w:p>
+            <w:pPr>
+              <w:jc w:val="center"/>
+              <w:rPr>
+                <w:rFonts w:ascii="Arial Narrow" w:hAnsi="Arial Narrow" w:cstheme="minorHAnsi"/>
+                <w:sz w:val="20"/>
+                <w:lang w:val="en-US"/>
+              </w:rPr>
+            </w:pPr>
+            <w:r>
+              <w:rPr>
+                <w:rFonts w:ascii="Arial Narrow" w:hAnsi="Arial Narrow" w:cstheme="minorHAnsi"/>
+                <w:sz w:val="20"/>
+                <w:lang w:val="en-US"/>
+              </w:rPr>
+              <w:t>1</w:t>
+            </w:r>
+          </w:p>
+        </w:tc>
+        <w:tc>
+          <w:tcPr>
+            <w:tcW w:w="706" w:type="pct"/>
+            <w:vAlign w:val="center"/>
+          </w:tcPr>
+          <w:p>
+            <w:pPr>
+              <w:jc w:val="center"/>
+              <w:rPr>
+                <w:rFonts w:ascii="Arial Narrow" w:hAnsi="Arial Narrow" w:cstheme="minorHAnsi"/>
+                <w:sz w:val="20"/>
+              </w:rPr>
+            </w:pPr>
+            <w:r>
+              <w:rPr>
+                <w:rFonts w:cstheme="minorHAnsi"/>
+              </w:rPr>
+              <w:t>m_axis_clk</w:t>
+            </w:r>
+          </w:p>
+        </w:tc>
+        <w:tc>
+          <w:tcPr>
+            <w:tcW w:w="1847" w:type="pct"/>
+            <w:vAlign w:val="center"/>
+          </w:tcPr>
+          <w:p>
+            <w:pPr>
+              <w:rPr>
+                <w:rFonts w:ascii="Arial Narrow" w:hAnsi="Arial Narrow" w:cstheme="minorHAnsi"/>
+                <w:sz w:val="20"/>
+              </w:rPr>
+            </w:pPr>
+            <w:r>
+              <w:rPr>
+                <w:rFonts w:cstheme="minorHAnsi"/>
+              </w:rPr>
+              <w:t>Master (output) AXIS data valid flag</w:t>
+            </w:r>
+          </w:p>
+        </w:tc>
+      </w:tr>
+      <w:tr>
+        <w:tc>
+          <w:tcPr>
+            <w:tcW w:w="1173" w:type="pct"/>
+            <w:vAlign w:val="center"/>
+          </w:tcPr>
+          <w:p>
+            <w:pPr>
+              <w:rPr>
+                <w:rFonts w:ascii="Arial Narrow" w:hAnsi="Arial Narrow" w:cstheme="minorHAnsi"/>
+                <w:sz w:val="20"/>
+              </w:rPr>
+            </w:pPr>
+            <w:r>
+              <w:rPr>
+                <w:rFonts w:cstheme="minorHAnsi"/>
+              </w:rPr>
+              <w:t>m_axis_tready</w:t>
+            </w:r>
+          </w:p>
+        </w:tc>
+        <w:tc>
+          <w:tcPr>
+            <w:tcW w:w="496" w:type="pct"/>
+            <w:vAlign w:val="center"/>
+          </w:tcPr>
+          <w:p>
+            <w:pPr>
+              <w:jc w:val="center"/>
+              <w:rPr>
+                <w:rFonts w:ascii="Arial Narrow" w:hAnsi="Arial Narrow" w:cstheme="minorHAnsi"/>
+                <w:sz w:val="20"/>
+                <w:lang w:val="en-US"/>
+              </w:rPr>
+            </w:pPr>
+            <w:r>
+              <w:rPr>
+                <w:rFonts w:ascii="Arial Narrow" w:hAnsi="Arial Narrow" w:cstheme="minorHAnsi"/>
+                <w:sz w:val="20"/>
+                <w:lang w:val="en-US"/>
+              </w:rPr>
+              <w:t>I</w:t>
+            </w:r>
+          </w:p>
+        </w:tc>
+        <w:tc>
+          <w:tcPr>
+            <w:tcW w:w="778" w:type="pct"/>
+            <w:vAlign w:val="center"/>
+          </w:tcPr>
+          <w:p>
+            <w:pPr>
+              <w:jc w:val="center"/>
+              <w:rPr>
+                <w:rFonts w:ascii="Arial Narrow" w:hAnsi="Arial Narrow" w:cstheme="minorHAnsi"/>
+                <w:sz w:val="20"/>
+                <w:lang w:val="en-US"/>
+              </w:rPr>
+            </w:pPr>
+            <w:r>
+              <w:rPr>
+                <w:rFonts w:ascii="Arial Narrow" w:hAnsi="Arial Narrow" w:cstheme="minorHAnsi"/>
+                <w:sz w:val="20"/>
+                <w:lang w:val="en-US"/>
+              </w:rPr>
+              <w:t>1</w:t>
+            </w:r>
+          </w:p>
+        </w:tc>
+        <w:tc>
+          <w:tcPr>
+            <w:tcW w:w="706" w:type="pct"/>
+            <w:vAlign w:val="center"/>
+          </w:tcPr>
+          <w:p>
+            <w:pPr>
+              <w:jc w:val="center"/>
+              <w:rPr>
+                <w:rFonts w:ascii="Arial Narrow" w:hAnsi="Arial Narrow" w:cstheme="minorHAnsi"/>
+                <w:sz w:val="20"/>
+              </w:rPr>
+            </w:pPr>
+            <w:r>
+              <w:rPr>
+                <w:rFonts w:cstheme="minorHAnsi"/>
+              </w:rPr>
+              <w:t>m_axis_clk</w:t>
+            </w:r>
+          </w:p>
+        </w:tc>
+        <w:tc>
+          <w:tcPr>
+            <w:tcW w:w="1847" w:type="pct"/>
+            <w:vAlign w:val="center"/>
+          </w:tcPr>
+          <w:p>
+            <w:pPr>
+              <w:rPr>
+                <w:rFonts w:ascii="Arial Narrow" w:hAnsi="Arial Narrow" w:cstheme="minorHAnsi"/>
+                <w:sz w:val="20"/>
+                <w:lang w:val="en-US"/>
+              </w:rPr>
+            </w:pPr>
+            <w:r>
+              <w:rPr>
+                <w:rFonts w:cstheme="minorHAnsi"/>
+              </w:rPr>
+              <w:t>Master (output) AXIS ready to receive</w:t>
+            </w:r>
+            <w:r>
+              <w:rPr>
+                <w:rFonts w:cstheme="minorHAnsi"/>
+                <w:lang w:val="en-US"/>
+              </w:rPr>
+              <w:t xml:space="preserve"> flag</w:t>
+            </w:r>
+          </w:p>
+        </w:tc>
+      </w:tr>
+    </w:tbl>
+    <w:p>
+      <w:pPr>
+        <w:rPr>
+          <w:rFonts w:cstheme="minorHAnsi"/>
+        </w:rPr>
+      </w:pPr>
+      <w:r>
+        <w:rPr>
+          <w:rFonts w:cstheme="minorHAnsi"/>
+        </w:rPr>
+        <w:t xml:space="preserve">Table </w:t>
+      </w:r>
+      <w:r>
+        <w:rPr>
+          <w:rFonts w:cstheme="minorHAnsi"/>
+        </w:rPr>
+        <w:fldChar w:fldCharType="begin"/>
+      </w:r>
+      <w:r>
+        <w:rPr>
+          <w:rFonts w:cstheme="minorHAnsi"/>
+        </w:rPr>
+        <w:instrText xml:space="preserve"> SEQ Table \* ARABIC </w:instrText>
+      </w:r>
+      <w:r>
+        <w:rPr>
+          <w:rFonts w:cstheme="minorHAnsi"/>
+        </w:rPr>
+        <w:fldChar w:fldCharType="separate"/>
+      </w:r>
+      <w:r>
+        <w:rPr>
+          <w:rFonts w:cstheme="minorHAnsi"/>
+          <w:noProof/>
+        </w:rPr>
+        <w:t>2</w:t>
+      </w:r>
+      <w:r>
+        <w:rPr>
+          <w:rFonts w:cstheme="minorHAnsi"/>
+        </w:rPr>
+        <w:fldChar w:fldCharType="end"/>
+      </w:r>
+      <w:r>
+        <w:rPr>
+          <w:rFonts w:cstheme="minorHAnsi"/>
+        </w:rPr>
+        <w:t>. Top-level parameters</w:t>
+      </w:r>
     </w:p>
     <w:p>
       <w:pPr>
@@ -129,7 +1572,6 @@
         <w:t>TBD</w:t>
       </w:r>
     </w:p>
-    <w:p/>
     <w:sectPr>
       <w:pgSz w:w="12240" w:h="15840"/>
       <w:pgMar w:top="1440" w:right="1440" w:bottom="1440" w:left="1440" w:header="708" w:footer="708" w:gutter="0"/>
@@ -314,7 +1756,7 @@
     <w:lsdException w:name="Table Web 2" w:semiHidden="1" w:unhideWhenUsed="1"/>
     <w:lsdException w:name="Table Web 3" w:semiHidden="1" w:unhideWhenUsed="1"/>
     <w:lsdException w:name="Balloon Text" w:semiHidden="1" w:unhideWhenUsed="1"/>
-    <w:lsdException w:name="Table Grid" w:uiPriority="39"/>
+    <w:lsdException w:name="Table Grid" w:uiPriority="59"/>
     <w:lsdException w:name="Table Theme" w:semiHidden="1" w:unhideWhenUsed="1"/>
     <w:lsdException w:name="Placeholder Text" w:semiHidden="1"/>
     <w:lsdException w:name="No Spacing" w:uiPriority="1" w:qFormat="1"/>
@@ -568,7 +2010,6 @@
     <w:next w:val="Normal"/>
     <w:link w:val="Heading2Char"/>
     <w:uiPriority w:val="9"/>
-    <w:semiHidden/>
     <w:unhideWhenUsed/>
     <w:qFormat/>
     <w:rsid w:val="008C7546"/>
@@ -743,7 +2184,6 @@
   <w:style w:type="character" w:default="1" w:styleId="DefaultParagraphFont">
     <w:name w:val="Default Paragraph Font"/>
     <w:uiPriority w:val="1"/>
-    <w:semiHidden/>
     <w:unhideWhenUsed/>
   </w:style>
   <w:style w:type="table" w:default="1" w:styleId="TableNormal">
@@ -785,7 +2225,6 @@
     <w:basedOn w:val="DefaultParagraphFont"/>
     <w:link w:val="Heading2"/>
     <w:uiPriority w:val="9"/>
-    <w:semiHidden/>
     <w:rsid w:val="008C7546"/>
     <w:rPr>
       <w:rFonts w:asciiTheme="majorHAnsi" w:eastAsiaTheme="majorEastAsia" w:hAnsiTheme="majorHAnsi" w:cstheme="majorBidi"/>
@@ -1056,6 +2495,31 @@
       <w:color w:val="2F5496" w:themeColor="accent1" w:themeShade="BF"/>
       <w:spacing w:val="5"/>
     </w:rPr>
+  </w:style>
+  <w:style w:type="table" w:styleId="TableGrid">
+    <w:name w:val="Table Grid"/>
+    <w:basedOn w:val="TableNormal"/>
+    <w:uiPriority w:val="59"/>
+    <w:rsid w:val="008F55AE"/>
+    <w:pPr>
+      <w:spacing w:after="0" w:line="240" w:lineRule="auto"/>
+    </w:pPr>
+    <w:rPr>
+      <w:rFonts w:eastAsiaTheme="minorHAnsi"/>
+      <w:kern w:val="0"/>
+      <w:lang w:val="bg-BG" w:eastAsia="en-US"/>
+      <w14:ligatures w14:val="none"/>
+    </w:rPr>
+    <w:tblPr>
+      <w:tblBorders>
+        <w:top w:val="single" w:sz="4" w:space="0" w:color="auto"/>
+        <w:left w:val="single" w:sz="4" w:space="0" w:color="auto"/>
+        <w:bottom w:val="single" w:sz="4" w:space="0" w:color="auto"/>
+        <w:right w:val="single" w:sz="4" w:space="0" w:color="auto"/>
+        <w:insideH w:val="single" w:sz="4" w:space="0" w:color="auto"/>
+        <w:insideV w:val="single" w:sz="4" w:space="0" w:color="auto"/>
+      </w:tblBorders>
+    </w:tblPr>
   </w:style>
 </w:styles>
 </file>

</xml_diff>